<commit_message>
Primeros diagramas de robustez
Diagramas de robustez CU08, CU10 y CU11, correciones a las mismas descripciones de los casos de uso
</commit_message>
<xml_diff>
--- a/Design/DescripcionesCU/CU10-Modificar actividad.docx
+++ b/Design/DescripcionesCU/CU10-Modificar actividad.docx
@@ -247,14 +247,7 @@
                 <w:sz w:val="24"/>
                 <w:szCs w:val="24"/>
               </w:rPr>
-              <w:t>Líder de comité y/o Miembro de comité</w:t>
-            </w:r>
-            <w:r>
-              <w:rPr>
-                <w:sz w:val="24"/>
-                <w:szCs w:val="24"/>
-              </w:rPr>
-              <w:t xml:space="preserve"> podrán modificar la información de las actividades programadas del evento en circunstancias necesarias.</w:t>
+              <w:t>Líder de comité y/o Miembro de comité podrán modificar la información de las actividades programadas del evento en circunstancias necesarias.</w:t>
             </w:r>
           </w:p>
         </w:tc>
@@ -460,7 +453,21 @@
                 <w:sz w:val="24"/>
                 <w:szCs w:val="24"/>
               </w:rPr>
-              <w:t>El sistema guarda la nueva información de la ACTIVIDAD asociada con el HORARIO y el EDIFICIO en la base de datos. (EX02)</w:t>
+              <w:t xml:space="preserve">El sistema </w:t>
+            </w:r>
+            <w:r>
+              <w:rPr>
+                <w:sz w:val="24"/>
+                <w:szCs w:val="24"/>
+              </w:rPr>
+              <w:t xml:space="preserve">valida que los campos estén completos y que la información sea válida, </w:t>
+            </w:r>
+            <w:r>
+              <w:rPr>
+                <w:sz w:val="24"/>
+                <w:szCs w:val="24"/>
+              </w:rPr>
+              <w:t>guarda la nueva información de la ACTIVIDAD asociada con el HORARIO y el EDIFICIO en la base de datos. (EX02)</w:t>
             </w:r>
           </w:p>
           <w:p>
@@ -581,16 +588,7 @@
                 <w:sz w:val="24"/>
                 <w:szCs w:val="24"/>
               </w:rPr>
-              <w:t>Líder de comité y/o Miembro de comité</w:t>
-            </w:r>
-            <w:r>
-              <w:rPr>
-                <w:b/>
-                <w:bCs/>
-                <w:sz w:val="24"/>
-                <w:szCs w:val="24"/>
-              </w:rPr>
-              <w:t xml:space="preserve"> deja campos vacíos</w:t>
+              <w:t>Líder de comité y/o Miembro de comité deja campos vacíos</w:t>
             </w:r>
             <w:r>
               <w:rPr>
@@ -652,25 +650,7 @@
                 <w:sz w:val="24"/>
                 <w:szCs w:val="24"/>
               </w:rPr>
-              <w:t>2</w:t>
-            </w:r>
-            <w:r>
-              <w:rPr>
-                <w:b/>
-                <w:bCs/>
-                <w:sz w:val="24"/>
-                <w:szCs w:val="24"/>
-              </w:rPr>
-              <w:t>.2</w:t>
-            </w:r>
-            <w:r>
-              <w:rPr>
-                <w:b/>
-                <w:bCs/>
-                <w:sz w:val="24"/>
-                <w:szCs w:val="24"/>
-              </w:rPr>
-              <w:t xml:space="preserve"> </w:t>
+              <w:t xml:space="preserve">2.2 </w:t>
             </w:r>
             <w:r>
               <w:rPr>
@@ -885,17 +865,17 @@
                 <w:sz w:val="24"/>
                 <w:szCs w:val="24"/>
               </w:rPr>
-              <w:t>Muestra el mensaje “Error al gua</w:t>
+              <w:t xml:space="preserve">Muestra el mensaje </w:t>
             </w:r>
             <w:bookmarkStart w:id="0" w:name="_GoBack"/>
+            <w:r>
+              <w:rPr>
+                <w:sz w:val="24"/>
+                <w:szCs w:val="24"/>
+              </w:rPr>
+              <w:t>“Error al guardar en la base de datos, inténtelo más tarde”.</w:t>
+            </w:r>
             <w:bookmarkEnd w:id="0"/>
-            <w:r>
-              <w:rPr>
-                <w:sz w:val="24"/>
-                <w:szCs w:val="24"/>
-              </w:rPr>
-              <w:t>rdar en la base de datos, inténtelo más tarde”.</w:t>
-            </w:r>
           </w:p>
         </w:tc>
       </w:tr>

</xml_diff>